<commit_message>
added ingress for public access
</commit_message>
<xml_diff>
--- a/cds-doc.docx
+++ b/cds-doc.docx
@@ -73,12 +73,12 @@
           <wp:inline distB="114300" distT="114300" distL="114300" distR="114300">
             <wp:extent cx="5943600" cy="2171700"/>
             <wp:effectExtent b="0" l="0" r="0" t="0"/>
-            <wp:docPr id="1" name="image1.png"/>
+            <wp:docPr id="1" name="image4.png"/>
             <a:graphic>
               <a:graphicData uri="http://schemas.openxmlformats.org/drawingml/2006/picture">
                 <pic:pic>
                   <pic:nvPicPr>
-                    <pic:cNvPr id="0" name="image1.png"/>
+                    <pic:cNvPr id="0" name="image4.png"/>
                     <pic:cNvPicPr preferRelativeResize="0"/>
                   </pic:nvPicPr>
                   <pic:blipFill>
@@ -1407,12 +1407,12 @@
           <wp:inline distB="114300" distT="114300" distL="114300" distR="114300">
             <wp:extent cx="4476750" cy="2759734"/>
             <wp:effectExtent b="0" l="0" r="0" t="0"/>
-            <wp:docPr id="2" name="image3.png"/>
+            <wp:docPr id="3" name="image2.png"/>
             <a:graphic>
               <a:graphicData uri="http://schemas.openxmlformats.org/drawingml/2006/picture">
                 <pic:pic>
                   <pic:nvPicPr>
-                    <pic:cNvPr id="0" name="image3.png"/>
+                    <pic:cNvPr id="0" name="image2.png"/>
                     <pic:cNvPicPr preferRelativeResize="0"/>
                   </pic:nvPicPr>
                   <pic:blipFill>
@@ -1707,12 +1707,12 @@
           <wp:inline distB="114300" distT="114300" distL="114300" distR="114300">
             <wp:extent cx="4857750" cy="1933575"/>
             <wp:effectExtent b="0" l="0" r="0" t="0"/>
-            <wp:docPr id="3" name="image2.png"/>
+            <wp:docPr id="4" name="image3.png"/>
             <a:graphic>
               <a:graphicData uri="http://schemas.openxmlformats.org/drawingml/2006/picture">
                 <pic:pic>
                   <pic:nvPicPr>
-                    <pic:cNvPr id="0" name="image2.png"/>
+                    <pic:cNvPr id="0" name="image3.png"/>
                     <pic:cNvPicPr preferRelativeResize="0"/>
                   </pic:nvPicPr>
                   <pic:blipFill>
@@ -2122,29 +2122,86 @@
       </w:pPr>
       <w:r>
         <w:rPr>
-          <w:rtl w:val="0"/>
-        </w:rPr>
-      </w:r>
-    </w:p>
-    <w:p>
-      <w:pPr>
-        <w:shd w:fill="ffffff" w:val="clear"/>
-        <w:rPr>
-          <w:color w:val="2f5597"/>
-        </w:rPr>
-      </w:pPr>
-      <w:r>
-        <w:rPr>
-          <w:color w:val="2f5597"/>
-          <w:rtl w:val="0"/>
-        </w:rPr>
-        <w:t xml:space="preserve">We are using a Public load balancer and it will be exposed to the public using Azure DNS .</w:t>
+          <w:color w:val="666666"/>
+          <w:sz w:val="24"/>
+          <w:szCs w:val="24"/>
+          <w:rtl w:val="0"/>
+        </w:rPr>
+        <w:t xml:space="preserve">Exposing to public access</w:t>
+      </w:r>
+      <w:r>
+        <w:rPr>
+          <w:rtl w:val="0"/>
+        </w:rPr>
+      </w:r>
+    </w:p>
+    <w:p>
+      <w:pPr>
+        <w:shd w:fill="ffffff" w:val="clear"/>
+        <w:rPr>
+          <w:color w:val="2f5597"/>
+        </w:rPr>
+      </w:pPr>
+      <w:r>
+        <w:rPr>
+          <w:color w:val="2f5597"/>
+          <w:rtl w:val="0"/>
+        </w:rPr>
+        <w:t xml:space="preserve">We are using a Public load balancer and it will be exposed to the public using Azure Application Gateway.</w:t>
+      </w:r>
+    </w:p>
+    <w:p>
+      <w:pPr>
+        <w:shd w:fill="ffffff" w:val="clear"/>
+        <w:rPr>
+          <w:color w:val="2f5597"/>
+        </w:rPr>
+      </w:pPr>
+      <w:r>
+        <w:rPr>
+          <w:rtl w:val="0"/>
+        </w:rPr>
       </w:r>
     </w:p>
     <w:p>
       <w:pPr>
         <w:rPr/>
       </w:pPr>
+      <w:r>
+        <w:rPr/>
+        <w:drawing>
+          <wp:inline distB="114300" distT="114300" distL="114300" distR="114300">
+            <wp:extent cx="5562600" cy="2352675"/>
+            <wp:effectExtent b="0" l="0" r="0" t="0"/>
+            <wp:docPr id="2" name="image1.png"/>
+            <a:graphic>
+              <a:graphicData uri="http://schemas.openxmlformats.org/drawingml/2006/picture">
+                <pic:pic>
+                  <pic:nvPicPr>
+                    <pic:cNvPr id="0" name="image1.png"/>
+                    <pic:cNvPicPr preferRelativeResize="0"/>
+                  </pic:nvPicPr>
+                  <pic:blipFill>
+                    <a:blip r:embed="rId10"/>
+                    <a:srcRect b="0" l="0" r="0" t="0"/>
+                    <a:stretch>
+                      <a:fillRect/>
+                    </a:stretch>
+                  </pic:blipFill>
+                  <pic:spPr>
+                    <a:xfrm>
+                      <a:off x="0" y="0"/>
+                      <a:ext cx="5562600" cy="2352675"/>
+                    </a:xfrm>
+                    <a:prstGeom prst="rect"/>
+                    <a:ln/>
+                  </pic:spPr>
+                </pic:pic>
+              </a:graphicData>
+            </a:graphic>
+          </wp:inline>
+        </w:drawing>
+      </w:r>
       <w:r>
         <w:rPr>
           <w:rtl w:val="0"/>

</xml_diff>